<commit_message>
Complexity Analysis doc added
</commit_message>
<xml_diff>
--- a/one shot for interview.docx
+++ b/one shot for interview.docx
@@ -29,8 +29,13 @@
           <w:numId w:val="1"/>
         </w:numPr>
       </w:pPr>
-      <w:r>
-        <w:t>MVT(Model View Template):</w:t>
+      <w:proofErr w:type="gramStart"/>
+      <w:r>
+        <w:t>MVT(</w:t>
+      </w:r>
+      <w:proofErr w:type="gramEnd"/>
+      <w:r>
+        <w:t>Model View Template):</w:t>
       </w:r>
       <w:r>
         <w:br/>
@@ -166,7 +171,15 @@
         </w:numPr>
       </w:pPr>
       <w:r>
-        <w:t xml:space="preserve">    Model: Similar to MVC, it manages the data and business logic. In Django, this usually involves defining models that map to database tables and handle data interactions.</w:t>
+        <w:t xml:space="preserve">    Model: </w:t>
+      </w:r>
+      <w:proofErr w:type="gramStart"/>
+      <w:r>
+        <w:t>Similar to</w:t>
+      </w:r>
+      <w:proofErr w:type="gramEnd"/>
+      <w:r>
+        <w:t xml:space="preserve"> MVC, it manages the data and business logic. In Django, this usually involves defining models that map to database tables and handle data interactions.</w:t>
       </w:r>
     </w:p>
     <w:p>
@@ -179,7 +192,15 @@
       </w:pPr>
       <w:r>
         <w:lastRenderedPageBreak/>
-        <w:t xml:space="preserve">    View: In Django’s MVT, the "view" is actually what we call the "controller" in MVC. It handles the logic of processing user requests and returning responses. It pulls data from the model and passes it to the template for rendering.</w:t>
+        <w:t xml:space="preserve">    View: In Django’s MVT, the "view" is </w:t>
+      </w:r>
+      <w:proofErr w:type="gramStart"/>
+      <w:r>
+        <w:t>actually what</w:t>
+      </w:r>
+      <w:proofErr w:type="gramEnd"/>
+      <w:r>
+        <w:t xml:space="preserve"> we call the "controller" in MVC. It handles the logic of processing user requests and returning responses. It pulls data from the model and passes it to the template for rendering.</w:t>
       </w:r>
     </w:p>
     <w:p>
@@ -371,7 +392,15 @@
         <w:t>controller</w:t>
       </w:r>
       <w:r>
-        <w:t xml:space="preserve"> manages input and the </w:t>
+        <w:t xml:space="preserve"> manages </w:t>
+      </w:r>
+      <w:proofErr w:type="gramStart"/>
+      <w:r>
+        <w:t>input</w:t>
+      </w:r>
+      <w:proofErr w:type="gramEnd"/>
+      <w:r>
+        <w:t xml:space="preserve"> and the </w:t>
       </w:r>
       <w:r>
         <w:rPr>
@@ -404,6 +433,7 @@
       <w:r>
         <w:br/>
       </w:r>
+      <w:proofErr w:type="gramStart"/>
       <w:r>
         <w:t xml:space="preserve">  </w:t>
       </w:r>
@@ -414,6 +444,7 @@
         </w:rPr>
         <w:t>DRF</w:t>
       </w:r>
+      <w:proofErr w:type="gramEnd"/>
       <w:r>
         <w:t xml:space="preserve"> simplifies API development by providing tools like serializers and </w:t>
       </w:r>
@@ -430,6 +461,7 @@
       <w:pPr>
         <w:ind w:left="360"/>
       </w:pPr>
+      <w:proofErr w:type="gramStart"/>
       <w:r>
         <w:t xml:space="preserve">  </w:t>
       </w:r>
@@ -440,6 +472,7 @@
         </w:rPr>
         <w:t>Serializers</w:t>
       </w:r>
+      <w:proofErr w:type="gramEnd"/>
       <w:r>
         <w:t xml:space="preserve"> handle the conversion between Django models and JSON data.</w:t>
       </w:r>
@@ -448,6 +481,7 @@
       <w:pPr>
         <w:ind w:left="360"/>
       </w:pPr>
+      <w:proofErr w:type="gramStart"/>
       <w:r>
         <w:t xml:space="preserve">  </w:t>
       </w:r>
@@ -460,6 +494,7 @@
         <w:t>Viewsets</w:t>
       </w:r>
       <w:proofErr w:type="spellEnd"/>
+      <w:proofErr w:type="gramEnd"/>
       <w:r>
         <w:t xml:space="preserve"> manage CRUD operations with minimal code.</w:t>
       </w:r>
@@ -468,8 +503,13 @@
       <w:pPr>
         <w:ind w:left="360"/>
       </w:pPr>
-      <w:r>
-        <w:t xml:space="preserve">  You can make </w:t>
+      <w:proofErr w:type="gramStart"/>
+      <w:r>
+        <w:t>  You</w:t>
+      </w:r>
+      <w:proofErr w:type="gramEnd"/>
+      <w:r>
+        <w:t xml:space="preserve"> can make </w:t>
       </w:r>
       <w:r>
         <w:rPr>
@@ -1791,6 +1831,17 @@
       <w:pPr>
         <w:ind w:left="360"/>
       </w:pPr>
+    </w:p>
+    <w:p/>
+    <w:p>
+      <w:pPr>
+        <w:tabs>
+          <w:tab w:val="left" w:pos="3345"/>
+        </w:tabs>
+      </w:pPr>
+      <w:r>
+        <w:tab/>
+      </w:r>
     </w:p>
     <w:sectPr>
       <w:pgSz w:w="12240" w:h="15840"/>
@@ -3370,6 +3421,7 @@
   <w:style w:type="character" w:default="1" w:styleId="DefaultParagraphFont">
     <w:name w:val="Default Paragraph Font"/>
     <w:uiPriority w:val="1"/>
+    <w:semiHidden/>
     <w:unhideWhenUsed/>
   </w:style>
   <w:style w:type="table" w:default="1" w:styleId="TableNormal">

</xml_diff>